<commit_message>
remove extra blank space
</commit_message>
<xml_diff>
--- a/template-elements.docx
+++ b/template-elements.docx
@@ -1,6 +1,6 @@
 
 <file path=word/document.xml><?xml version="1.0" encoding="utf-8"?>
-<w:document xmlns:o="urn:schemas-microsoft-com:office:office" xmlns:r="http://schemas.openxmlformats.org/officeDocument/2006/relationships" xmlns:v="urn:schemas-microsoft-com:vml" xmlns:w="http://schemas.openxmlformats.org/wordprocessingml/2006/main" xmlns:w10="urn:schemas-microsoft-com:office:word" xmlns:wp="http://schemas.openxmlformats.org/drawingml/2006/wordprocessingDrawing" xmlns:wps="http://schemas.microsoft.com/office/word/2010/wordprocessingShape" xmlns:wpg="http://schemas.microsoft.com/office/word/2010/wordprocessingGroup" xmlns:mc="http://schemas.openxmlformats.org/markup-compatibility/2006" xmlns:wp14="http://schemas.microsoft.com/office/word/2010/wordprocessingDrawing" xmlns:w14="http://schemas.microsoft.com/office/word/2010/wordml" xmlns:w15="http://schemas.microsoft.com/office/word/2012/wordml" mc:Ignorable="w14 wp14 w15">
+<w:document xmlns:o="urn:schemas-microsoft-com:office:office" xmlns:r="http://schemas.openxmlformats.org/officeDocument/2006/relationships" xmlns:v="urn:schemas-microsoft-com:vml" xmlns:w="http://schemas.openxmlformats.org/wordprocessingml/2006/main" xmlns:w10="urn:schemas-microsoft-com:office:word" xmlns:wp="http://schemas.openxmlformats.org/drawingml/2006/wordprocessingDrawing" xmlns:wps="http://schemas.microsoft.com/office/word/2010/wordprocessingShape" xmlns:wpg="http://schemas.microsoft.com/office/word/2010/wordprocessingGroup" xmlns:mc="http://schemas.openxmlformats.org/markup-compatibility/2006" xmlns:wp14="http://schemas.microsoft.com/office/word/2010/wordprocessingDrawing" xmlns:w14="http://schemas.microsoft.com/office/word/2010/wordml" mc:Ignorable="w14 wp14">
   <w:body>
     <w:p>
       <w:pPr>
@@ -122,13 +122,7 @@
         <w:pStyle w:val="Heading2"/>
         <w:keepNext w:val="false"/>
         <w:keepLines w:val="false"/>
-        <w:rPr>
-          <w:b w:val="false"/>
-          <w:b w:val="false"/>
-          <w:i/>
-          <w:i/>
-          <w:color w:val="666666"/>
-        </w:rPr>
+        <w:rPr/>
       </w:pPr>
       <w:r>
         <w:rPr/>
@@ -141,28 +135,144 @@
         <w:t>company_name</w:t>
       </w:r>
     </w:p>
+    <w:tbl>
+      <w:tblPr>
+        <w:tblW w:w="9365" w:type="dxa"/>
+        <w:jc w:val="left"/>
+        <w:tblInd w:w="0" w:type="dxa"/>
+        <w:tblCellMar>
+          <w:top w:w="55" w:type="dxa"/>
+          <w:left w:w="55" w:type="dxa"/>
+          <w:bottom w:w="55" w:type="dxa"/>
+          <w:right w:w="55" w:type="dxa"/>
+        </w:tblCellMar>
+      </w:tblPr>
+      <w:tblGrid>
+        <w:gridCol w:w="7035"/>
+        <w:gridCol w:w="2330"/>
+      </w:tblGrid>
+      <w:tr>
+        <w:trPr/>
+        <w:tc>
+          <w:tcPr>
+            <w:tcW w:w="7035" w:type="dxa"/>
+            <w:tcBorders>
+              <w:top w:val="single" w:sz="4" w:space="0" w:color="000000"/>
+              <w:left w:val="single" w:sz="4" w:space="0" w:color="000000"/>
+              <w:bottom w:val="single" w:sz="4" w:space="0" w:color="000000"/>
+            </w:tcBorders>
+          </w:tcPr>
+          <w:p>
+            <w:pPr>
+              <w:pStyle w:val="Heading2"/>
+              <w:keepNext w:val="false"/>
+              <w:keepLines w:val="false"/>
+              <w:spacing w:before="200" w:after="0"/>
+              <w:jc w:val="left"/>
+              <w:rPr>
+                <w:rFonts w:ascii="DejaVu Sans" w:hAnsi="DejaVu Sans"/>
+                <w:b/>
+                <w:b/>
+                <w:bCs/>
+                <w:i w:val="false"/>
+                <w:i w:val="false"/>
+                <w:iCs w:val="false"/>
+                <w:strike w:val="false"/>
+                <w:dstrike w:val="false"/>
+                <w:outline w:val="false"/>
+                <w:shadow w:val="false"/>
+                <w:color w:val="353744"/>
+                <w:sz w:val="24"/>
+                <w:szCs w:val="24"/>
+                <w:u w:val="none"/>
+              </w:rPr>
+            </w:pPr>
+            <w:bookmarkStart w:id="5" w:name="job_title2"/>
+            <w:bookmarkEnd w:id="5"/>
+            <w:r>
+              <w:rPr>
+                <w:rFonts w:ascii="DejaVu Sans" w:hAnsi="DejaVu Sans"/>
+                <w:b/>
+                <w:bCs/>
+                <w:i w:val="false"/>
+                <w:iCs w:val="false"/>
+                <w:strike w:val="false"/>
+                <w:dstrike w:val="false"/>
+                <w:outline w:val="false"/>
+                <w:shadow w:val="false"/>
+                <w:color w:val="353744"/>
+                <w:sz w:val="24"/>
+                <w:szCs w:val="24"/>
+                <w:u w:val="none"/>
+              </w:rPr>
+              <w:t>job_title - company_name</w:t>
+            </w:r>
+          </w:p>
+        </w:tc>
+        <w:tc>
+          <w:tcPr>
+            <w:tcW w:w="2330" w:type="dxa"/>
+            <w:tcBorders>
+              <w:top w:val="single" w:sz="4" w:space="0" w:color="000000"/>
+              <w:left w:val="single" w:sz="4" w:space="0" w:color="000000"/>
+              <w:bottom w:val="single" w:sz="4" w:space="0" w:color="000000"/>
+              <w:right w:val="single" w:sz="4" w:space="0" w:color="000000"/>
+            </w:tcBorders>
+          </w:tcPr>
+          <w:p>
+            <w:pPr>
+              <w:pStyle w:val="TableContents"/>
+              <w:spacing w:before="80" w:after="0"/>
+              <w:jc w:val="left"/>
+              <w:rPr>
+                <w:rFonts w:ascii="Liberation Serif" w:hAnsi="Liberation Serif"/>
+                <w:b w:val="false"/>
+                <w:b w:val="false"/>
+                <w:bCs w:val="false"/>
+                <w:i w:val="false"/>
+                <w:i w:val="false"/>
+                <w:iCs w:val="false"/>
+                <w:strike w:val="false"/>
+                <w:dstrike w:val="false"/>
+                <w:outline w:val="false"/>
+                <w:shadow w:val="false"/>
+                <w:color w:val="000000"/>
+                <w:sz w:val="20"/>
+                <w:szCs w:val="20"/>
+                <w:u w:val="none"/>
+              </w:rPr>
+            </w:pPr>
+            <w:r>
+              <w:rPr>
+                <w:rFonts w:ascii="Liberation Serif" w:hAnsi="Liberation Serif"/>
+                <w:b w:val="false"/>
+                <w:bCs w:val="false"/>
+                <w:i w:val="false"/>
+                <w:iCs w:val="false"/>
+                <w:strike w:val="false"/>
+                <w:dstrike w:val="false"/>
+                <w:outline w:val="false"/>
+                <w:shadow w:val="false"/>
+                <w:color w:val="000000"/>
+                <w:sz w:val="20"/>
+                <w:szCs w:val="20"/>
+                <w:u w:val="none"/>
+              </w:rPr>
+              <w:t>a</w:t>
+            </w:r>
+          </w:p>
+        </w:tc>
+      </w:tr>
+    </w:tbl>
     <w:p>
       <w:pPr>
         <w:pStyle w:val="LOnormal"/>
         <w:spacing w:lineRule="auto" w:line="240"/>
-        <w:jc w:val="right"/>
-        <w:rPr>
-          <w:i/>
-          <w:i/>
-          <w:iCs/>
-          <w:u w:val="single"/>
-        </w:rPr>
-      </w:pPr>
-      <w:r>
-        <w:rPr>
-          <w:i/>
-          <w:iCs/>
-          <w:color w:val="666666"/>
-          <w:sz w:val="20"/>
-          <w:szCs w:val="20"/>
-          <w:u w:val="none"/>
-        </w:rPr>
-        <w:t>_date_</w:t>
+        <w:jc w:val="left"/>
+        <w:rPr/>
+      </w:pPr>
+      <w:r>
+        <w:rPr/>
       </w:r>
     </w:p>
     <w:p>
@@ -173,7 +283,7 @@
       </w:pPr>
       <w:r>
         <w:rPr/>
-        <w:t>text.</w:t>
+        <w:t>text</w:t>
       </w:r>
     </w:p>
     <w:p>
@@ -217,8 +327,8 @@
           <w:szCs w:val="28"/>
         </w:rPr>
       </w:pPr>
-      <w:bookmarkStart w:id="5" w:name="_pwnp1k6vsbh1"/>
-      <w:bookmarkEnd w:id="5"/>
+      <w:bookmarkStart w:id="6" w:name="_pwnp1k6vsbh1"/>
+      <w:bookmarkEnd w:id="6"/>
       <w:r>
         <w:rPr>
           <w:rFonts w:eastAsia="Proxima Nova" w:cs="Proxima Nova"/>
@@ -244,8 +354,8 @@
           <w:color w:val="666666"/>
         </w:rPr>
       </w:pPr>
-      <w:bookmarkStart w:id="6" w:name="_cupsoqrf5s61"/>
-      <w:bookmarkEnd w:id="6"/>
+      <w:bookmarkStart w:id="7" w:name="_cupsoqrf5s61"/>
+      <w:bookmarkEnd w:id="7"/>
       <w:r>
         <w:rPr/>
         <w:t xml:space="preserve">course_name ( </w:t>
@@ -294,8 +404,8 @@
         <w:keepLines w:val="false"/>
         <w:rPr/>
       </w:pPr>
-      <w:bookmarkStart w:id="7" w:name="_azh2csg3e8rr"/>
-      <w:bookmarkEnd w:id="7"/>
+      <w:bookmarkStart w:id="8" w:name="_azh2csg3e8rr"/>
+      <w:bookmarkEnd w:id="8"/>
       <w:r>
         <w:rPr>
           <w:color w:val="000000"/>
@@ -317,8 +427,8 @@
           <w:color w:val="666666"/>
         </w:rPr>
       </w:pPr>
-      <w:bookmarkStart w:id="8" w:name="_87xh678lvnvn"/>
-      <w:bookmarkEnd w:id="8"/>
+      <w:bookmarkStart w:id="9" w:name="_87xh678lvnvn"/>
+      <w:bookmarkEnd w:id="9"/>
       <w:r>
         <w:rPr/>
         <w:t xml:space="preserve">event_name </w:t>
@@ -383,8 +493,8 @@
           <w:szCs w:val="28"/>
         </w:rPr>
       </w:pPr>
-      <w:bookmarkStart w:id="9" w:name="_pwnp1k6vsbh11"/>
-      <w:bookmarkEnd w:id="9"/>
+      <w:bookmarkStart w:id="10" w:name="_pwnp1k6vsbh11"/>
+      <w:bookmarkEnd w:id="10"/>
       <w:r>
         <w:rPr>
           <w:rFonts w:eastAsia="Proxima Nova" w:cs="Proxima Nova"/>
@@ -411,8 +521,8 @@
           <w:color w:val="666666"/>
         </w:rPr>
       </w:pPr>
-      <w:bookmarkStart w:id="10" w:name="_cupsoqrf5s612"/>
-      <w:bookmarkEnd w:id="10"/>
+      <w:bookmarkStart w:id="11" w:name="_cupsoqrf5s612"/>
+      <w:bookmarkEnd w:id="11"/>
       <w:r>
         <w:rPr>
           <w:b/>
@@ -487,7 +597,7 @@
       <w:headerReference w:type="default" r:id="rId2"/>
       <w:type w:val="nextPage"/>
       <w:pgSz w:w="12240" w:h="15840"/>
-      <w:pgMar w:left="1440" w:right="1435" w:gutter="0" w:header="0" w:top="720" w:footer="0" w:bottom="720"/>
+      <w:pgMar w:left="1440" w:right="1435" w:header="0" w:top="720" w:footer="0" w:bottom="720" w:gutter="0"/>
       <w:pgNumType w:start="1" w:fmt="decimal"/>
       <w:formProt w:val="false"/>
       <w:textDirection w:val="lrTb"/>
@@ -498,7 +608,7 @@
 </file>
 
 <file path=word/header1.xml><?xml version="1.0" encoding="utf-8"?>
-<w:hdr xmlns:o="urn:schemas-microsoft-com:office:office" xmlns:r="http://schemas.openxmlformats.org/officeDocument/2006/relationships" xmlns:v="urn:schemas-microsoft-com:vml" xmlns:w="http://schemas.openxmlformats.org/wordprocessingml/2006/main" xmlns:w10="urn:schemas-microsoft-com:office:word" xmlns:wp="http://schemas.openxmlformats.org/drawingml/2006/wordprocessingDrawing" xmlns:wps="http://schemas.microsoft.com/office/word/2010/wordprocessingShape" xmlns:wpg="http://schemas.microsoft.com/office/word/2010/wordprocessingGroup" xmlns:mc="http://schemas.openxmlformats.org/markup-compatibility/2006" xmlns:wp14="http://schemas.microsoft.com/office/word/2010/wordprocessingDrawing" xmlns:w14="http://schemas.microsoft.com/office/word/2010/wordml" xmlns:w15="http://schemas.microsoft.com/office/word/2012/wordml" mc:Ignorable="w14 wp14 w15">
+<w:hdr xmlns:o="urn:schemas-microsoft-com:office:office" xmlns:r="http://schemas.openxmlformats.org/officeDocument/2006/relationships" xmlns:v="urn:schemas-microsoft-com:vml" xmlns:w="http://schemas.openxmlformats.org/wordprocessingml/2006/main" xmlns:w10="urn:schemas-microsoft-com:office:word" xmlns:wp="http://schemas.openxmlformats.org/drawingml/2006/wordprocessingDrawing" xmlns:wps="http://schemas.microsoft.com/office/word/2010/wordprocessingShape" xmlns:wpg="http://schemas.microsoft.com/office/word/2010/wordprocessingGroup" xmlns:mc="http://schemas.openxmlformats.org/markup-compatibility/2006" xmlns:wp14="http://schemas.microsoft.com/office/word/2010/wordprocessingDrawing" xmlns:w14="http://schemas.microsoft.com/office/word/2010/wordml" mc:Ignorable="w14 wp14">
   <w:p>
     <w:pPr>
       <w:pStyle w:val="Subtitle"/>
@@ -518,9 +628,9 @@
         <w:color w:val="000000"/>
       </w:rPr>
     </w:r>
-    <w:bookmarkStart w:id="11" w:name="_f2idqzu5reko"/>
     <w:bookmarkStart w:id="12" w:name="_f2idqzu5reko"/>
-    <w:bookmarkEnd w:id="12"/>
+    <w:bookmarkStart w:id="13" w:name="_f2idqzu5reko"/>
+    <w:bookmarkEnd w:id="13"/>
   </w:p>
   <w:p>
     <w:pPr>
@@ -580,7 +690,7 @@
 </file>
 
 <file path=word/numbering.xml><?xml version="1.0" encoding="utf-8"?>
-<w:numbering xmlns:w="http://schemas.openxmlformats.org/wordprocessingml/2006/main" xmlns:o="urn:schemas-microsoft-com:office:office" xmlns:r="http://schemas.openxmlformats.org/officeDocument/2006/relationships" xmlns:v="urn:schemas-microsoft-com:vml" xmlns:mc="http://schemas.openxmlformats.org/markup-compatibility/2006" xmlns:w14="http://schemas.microsoft.com/office/word/2010/wordml" mc:Ignorable="w14">
+<w:numbering xmlns:w="http://schemas.openxmlformats.org/wordprocessingml/2006/main" xmlns:o="urn:schemas-microsoft-com:office:office" xmlns:r="http://schemas.openxmlformats.org/officeDocument/2006/relationships" xmlns:v="urn:schemas-microsoft-com:vml">
   <w:abstractNum w:abstractNumId="1">
     <w:lvl w:ilvl="0">
       <w:start w:val="1"/>
@@ -595,7 +705,6 @@
       </w:pPr>
       <w:rPr>
         <w:rFonts w:ascii="Wingdings" w:hAnsi="Wingdings" w:cs="Wingdings" w:hint="default"/>
-        <w:u w:val="none"/>
       </w:rPr>
     </w:lvl>
     <w:lvl w:ilvl="1">
@@ -611,7 +720,6 @@
       </w:pPr>
       <w:rPr>
         <w:rFonts w:ascii="Wingdings 2" w:hAnsi="Wingdings 2" w:cs="Wingdings 2" w:hint="default"/>
-        <w:u w:val="none"/>
       </w:rPr>
     </w:lvl>
     <w:lvl w:ilvl="2">
@@ -627,7 +735,6 @@
       </w:pPr>
       <w:rPr>
         <w:rFonts w:ascii="OpenSymbol" w:hAnsi="OpenSymbol" w:cs="OpenSymbol" w:hint="default"/>
-        <w:u w:val="none"/>
       </w:rPr>
     </w:lvl>
     <w:lvl w:ilvl="3">
@@ -643,7 +750,6 @@
       </w:pPr>
       <w:rPr>
         <w:rFonts w:ascii="Wingdings" w:hAnsi="Wingdings" w:cs="Wingdings" w:hint="default"/>
-        <w:u w:val="none"/>
       </w:rPr>
     </w:lvl>
     <w:lvl w:ilvl="4">
@@ -659,7 +765,6 @@
       </w:pPr>
       <w:rPr>
         <w:rFonts w:ascii="Wingdings 2" w:hAnsi="Wingdings 2" w:cs="Wingdings 2" w:hint="default"/>
-        <w:u w:val="none"/>
       </w:rPr>
     </w:lvl>
     <w:lvl w:ilvl="5">
@@ -675,7 +780,6 @@
       </w:pPr>
       <w:rPr>
         <w:rFonts w:ascii="OpenSymbol" w:hAnsi="OpenSymbol" w:cs="OpenSymbol" w:hint="default"/>
-        <w:u w:val="none"/>
       </w:rPr>
     </w:lvl>
     <w:lvl w:ilvl="6">
@@ -691,7 +795,6 @@
       </w:pPr>
       <w:rPr>
         <w:rFonts w:ascii="Wingdings" w:hAnsi="Wingdings" w:cs="Wingdings" w:hint="default"/>
-        <w:u w:val="none"/>
       </w:rPr>
     </w:lvl>
     <w:lvl w:ilvl="7">
@@ -707,7 +810,6 @@
       </w:pPr>
       <w:rPr>
         <w:rFonts w:ascii="Wingdings 2" w:hAnsi="Wingdings 2" w:cs="Wingdings 2" w:hint="default"/>
-        <w:u w:val="none"/>
       </w:rPr>
     </w:lvl>
     <w:lvl w:ilvl="8">
@@ -723,7 +825,6 @@
       </w:pPr>
       <w:rPr>
         <w:rFonts w:ascii="OpenSymbol" w:hAnsi="OpenSymbol" w:cs="OpenSymbol" w:hint="default"/>
-        <w:u w:val="none"/>
       </w:rPr>
     </w:lvl>
   </w:abstractNum>
@@ -861,7 +962,6 @@
     <w:rPrDefault>
       <w:rPr>
         <w:rFonts w:ascii="Proxima Nova" w:hAnsi="Proxima Nova" w:eastAsia="Proxima Nova" w:cs="Proxima Nova"/>
-        <w:sz w:val="22"/>
         <w:szCs w:val="22"/>
         <w:lang w:val="en-US" w:eastAsia="zh-CN" w:bidi="hi-IN"/>
       </w:rPr>
@@ -1125,6 +1225,15 @@
     <w:name w:val="Header"/>
     <w:basedOn w:val="HeaderandFooter"/>
     <w:pPr/>
+    <w:rPr/>
+  </w:style>
+  <w:style w:type="paragraph" w:styleId="TableContents">
+    <w:name w:val="Table Contents"/>
+    <w:basedOn w:val="Normal"/>
+    <w:qFormat/>
+    <w:pPr>
+      <w:suppressLineNumbers/>
+    </w:pPr>
     <w:rPr/>
   </w:style>
   <w:style w:type="table" w:default="1" w:styleId="TableNormal">

</xml_diff>

<commit_message>
align title and date
</commit_message>
<xml_diff>
--- a/template-elements.docx
+++ b/template-elements.docx
@@ -122,11 +122,22 @@
         <w:pStyle w:val="Heading2"/>
         <w:keepNext w:val="false"/>
         <w:keepLines w:val="false"/>
+        <w:tabs>
+          <w:tab w:val="clear" w:pos="720"/>
+          <w:tab w:val="right" w:pos="9365" w:leader="none"/>
+        </w:tabs>
+        <w:spacing w:lineRule="auto" w:line="360"/>
+        <w:rPr>
+          <w:b w:val="false"/>
+          <w:b w:val="false"/>
+          <w:i/>
+          <w:i/>
+          <w:color w:val="666666"/>
+        </w:rPr>
+      </w:pPr>
+      <w:r>
         <w:rPr/>
-      </w:pPr>
-      <w:r>
-        <w:rPr/>
-        <w:t xml:space="preserve">job_title - </w:t>
+        <w:t xml:space="preserve">job_title – </w:t>
       </w:r>
       <w:bookmarkStart w:id="4" w:name="job_title"/>
       <w:bookmarkEnd w:id="4"/>
@@ -134,151 +145,31 @@
         <w:rPr/>
         <w:t>company_name</w:t>
       </w:r>
-    </w:p>
-    <w:tbl>
-      <w:tblPr>
-        <w:tblW w:w="9365" w:type="dxa"/>
+      <w:r>
+        <w:rPr>
+          <w:b w:val="false"/>
+          <w:i/>
+          <w:color w:val="666666"/>
+        </w:rPr>
+        <w:t xml:space="preserve"> </w:t>
+        <w:tab/>
+      </w:r>
+      <w:r>
+        <w:rPr>
+          <w:b w:val="false"/>
+          <w:i/>
+          <w:color w:val="666666"/>
+          <w:sz w:val="20"/>
+          <w:szCs w:val="20"/>
+        </w:rPr>
+        <w:t>job_date</w:t>
+      </w:r>
+    </w:p>
+    <w:p>
+      <w:pPr>
+        <w:pStyle w:val="LOnormal"/>
+        <w:spacing w:lineRule="auto" w:line="360"/>
         <w:jc w:val="left"/>
-        <w:tblInd w:w="0" w:type="dxa"/>
-        <w:tblCellMar>
-          <w:top w:w="55" w:type="dxa"/>
-          <w:left w:w="55" w:type="dxa"/>
-          <w:bottom w:w="55" w:type="dxa"/>
-          <w:right w:w="55" w:type="dxa"/>
-        </w:tblCellMar>
-      </w:tblPr>
-      <w:tblGrid>
-        <w:gridCol w:w="7035"/>
-        <w:gridCol w:w="2330"/>
-      </w:tblGrid>
-      <w:tr>
-        <w:trPr/>
-        <w:tc>
-          <w:tcPr>
-            <w:tcW w:w="7035" w:type="dxa"/>
-            <w:tcBorders>
-              <w:top w:val="single" w:sz="4" w:space="0" w:color="000000"/>
-              <w:left w:val="single" w:sz="4" w:space="0" w:color="000000"/>
-              <w:bottom w:val="single" w:sz="4" w:space="0" w:color="000000"/>
-            </w:tcBorders>
-          </w:tcPr>
-          <w:p>
-            <w:pPr>
-              <w:pStyle w:val="Heading2"/>
-              <w:keepNext w:val="false"/>
-              <w:keepLines w:val="false"/>
-              <w:spacing w:before="200" w:after="0"/>
-              <w:jc w:val="left"/>
-              <w:rPr>
-                <w:rFonts w:ascii="DejaVu Sans" w:hAnsi="DejaVu Sans"/>
-                <w:b/>
-                <w:b/>
-                <w:bCs/>
-                <w:i w:val="false"/>
-                <w:i w:val="false"/>
-                <w:iCs w:val="false"/>
-                <w:strike w:val="false"/>
-                <w:dstrike w:val="false"/>
-                <w:outline w:val="false"/>
-                <w:shadow w:val="false"/>
-                <w:color w:val="353744"/>
-                <w:sz w:val="24"/>
-                <w:szCs w:val="24"/>
-                <w:u w:val="none"/>
-              </w:rPr>
-            </w:pPr>
-            <w:bookmarkStart w:id="5" w:name="job_title2"/>
-            <w:bookmarkEnd w:id="5"/>
-            <w:r>
-              <w:rPr>
-                <w:rFonts w:ascii="DejaVu Sans" w:hAnsi="DejaVu Sans"/>
-                <w:b/>
-                <w:bCs/>
-                <w:i w:val="false"/>
-                <w:iCs w:val="false"/>
-                <w:strike w:val="false"/>
-                <w:dstrike w:val="false"/>
-                <w:outline w:val="false"/>
-                <w:shadow w:val="false"/>
-                <w:color w:val="353744"/>
-                <w:sz w:val="24"/>
-                <w:szCs w:val="24"/>
-                <w:u w:val="none"/>
-              </w:rPr>
-              <w:t>job_title - company_name</w:t>
-            </w:r>
-          </w:p>
-        </w:tc>
-        <w:tc>
-          <w:tcPr>
-            <w:tcW w:w="2330" w:type="dxa"/>
-            <w:tcBorders>
-              <w:top w:val="single" w:sz="4" w:space="0" w:color="000000"/>
-              <w:left w:val="single" w:sz="4" w:space="0" w:color="000000"/>
-              <w:bottom w:val="single" w:sz="4" w:space="0" w:color="000000"/>
-              <w:right w:val="single" w:sz="4" w:space="0" w:color="000000"/>
-            </w:tcBorders>
-          </w:tcPr>
-          <w:p>
-            <w:pPr>
-              <w:pStyle w:val="TableContents"/>
-              <w:spacing w:before="80" w:after="0"/>
-              <w:jc w:val="left"/>
-              <w:rPr>
-                <w:rFonts w:ascii="Liberation Serif" w:hAnsi="Liberation Serif"/>
-                <w:b w:val="false"/>
-                <w:b w:val="false"/>
-                <w:bCs w:val="false"/>
-                <w:i w:val="false"/>
-                <w:i w:val="false"/>
-                <w:iCs w:val="false"/>
-                <w:strike w:val="false"/>
-                <w:dstrike w:val="false"/>
-                <w:outline w:val="false"/>
-                <w:shadow w:val="false"/>
-                <w:color w:val="000000"/>
-                <w:sz w:val="20"/>
-                <w:szCs w:val="20"/>
-                <w:u w:val="none"/>
-              </w:rPr>
-            </w:pPr>
-            <w:r>
-              <w:rPr>
-                <w:rFonts w:ascii="Liberation Serif" w:hAnsi="Liberation Serif"/>
-                <w:b w:val="false"/>
-                <w:bCs w:val="false"/>
-                <w:i w:val="false"/>
-                <w:iCs w:val="false"/>
-                <w:strike w:val="false"/>
-                <w:dstrike w:val="false"/>
-                <w:outline w:val="false"/>
-                <w:shadow w:val="false"/>
-                <w:color w:val="000000"/>
-                <w:sz w:val="20"/>
-                <w:szCs w:val="20"/>
-                <w:u w:val="none"/>
-              </w:rPr>
-              <w:t>a</w:t>
-            </w:r>
-          </w:p>
-        </w:tc>
-      </w:tr>
-    </w:tbl>
-    <w:p>
-      <w:pPr>
-        <w:pStyle w:val="LOnormal"/>
-        <w:spacing w:lineRule="auto" w:line="240"/>
-        <w:jc w:val="left"/>
-        <w:rPr/>
-      </w:pPr>
-      <w:r>
-        <w:rPr/>
-      </w:r>
-    </w:p>
-    <w:p>
-      <w:pPr>
-        <w:pStyle w:val="LOnormal"/>
-        <w:jc w:val="both"/>
         <w:rPr/>
       </w:pPr>
       <w:r>
@@ -327,8 +218,8 @@
           <w:szCs w:val="28"/>
         </w:rPr>
       </w:pPr>
-      <w:bookmarkStart w:id="6" w:name="_pwnp1k6vsbh1"/>
-      <w:bookmarkEnd w:id="6"/>
+      <w:bookmarkStart w:id="5" w:name="_pwnp1k6vsbh1"/>
+      <w:bookmarkEnd w:id="5"/>
       <w:r>
         <w:rPr>
           <w:rFonts w:eastAsia="Proxima Nova" w:cs="Proxima Nova"/>
@@ -345,6 +236,10 @@
         <w:pStyle w:val="Heading2"/>
         <w:keepNext w:val="false"/>
         <w:keepLines w:val="false"/>
+        <w:tabs>
+          <w:tab w:val="clear" w:pos="720"/>
+          <w:tab w:val="right" w:pos="9365" w:leader="none"/>
+        </w:tabs>
         <w:jc w:val="both"/>
         <w:rPr>
           <w:b w:val="false"/>
@@ -354,8 +249,8 @@
           <w:color w:val="666666"/>
         </w:rPr>
       </w:pPr>
-      <w:bookmarkStart w:id="7" w:name="_cupsoqrf5s61"/>
-      <w:bookmarkEnd w:id="7"/>
+      <w:bookmarkStart w:id="6" w:name="_cupsoqrf5s61"/>
+      <w:bookmarkEnd w:id="6"/>
       <w:r>
         <w:rPr/>
         <w:t xml:space="preserve">course_name ( </w:t>
@@ -372,21 +267,89 @@
         <w:rPr/>
         <w:t>)</w:t>
       </w:r>
-    </w:p>
-    <w:p>
-      <w:pPr>
-        <w:pStyle w:val="LOnormal"/>
-        <w:spacing w:lineRule="auto" w:line="240"/>
-        <w:jc w:val="right"/>
-        <w:rPr>
-          <w:i/>
-          <w:i/>
-          <w:iCs/>
-          <w:u w:val="single"/>
-        </w:rPr>
-      </w:pPr>
-      <w:r>
-        <w:rPr>
+      <w:r>
+        <w:rPr>
+          <w:b w:val="false"/>
+          <w:i/>
+          <w:color w:val="666666"/>
+        </w:rPr>
+        <w:t xml:space="preserve"> </w:t>
+        <w:tab/>
+      </w:r>
+      <w:r>
+        <w:rPr>
+          <w:b w:val="false"/>
+          <w:i/>
+          <w:color w:val="666666"/>
+          <w:sz w:val="20"/>
+          <w:szCs w:val="20"/>
+        </w:rPr>
+        <w:t>education_date</w:t>
+      </w:r>
+    </w:p>
+    <w:p>
+      <w:pPr>
+        <w:pStyle w:val="Heading1"/>
+        <w:keepNext w:val="false"/>
+        <w:keepLines w:val="false"/>
+        <w:rPr/>
+      </w:pPr>
+      <w:bookmarkStart w:id="7" w:name="_azh2csg3e8rr"/>
+      <w:bookmarkEnd w:id="7"/>
+      <w:r>
+        <w:rPr>
+          <w:color w:val="000000"/>
+        </w:rPr>
+        <w:t>Conferences Talks</w:t>
+      </w:r>
+    </w:p>
+    <w:p>
+      <w:pPr>
+        <w:pStyle w:val="Heading2"/>
+        <w:keepNext w:val="false"/>
+        <w:keepLines w:val="false"/>
+        <w:tabs>
+          <w:tab w:val="clear" w:pos="720"/>
+          <w:tab w:val="right" w:pos="9365" w:leader="none"/>
+        </w:tabs>
+        <w:spacing w:lineRule="auto" w:line="360"/>
+        <w:jc w:val="both"/>
+        <w:rPr>
+          <w:b w:val="false"/>
+          <w:b w:val="false"/>
+          <w:i/>
+          <w:i/>
+          <w:color w:val="666666"/>
+        </w:rPr>
+      </w:pPr>
+      <w:bookmarkStart w:id="8" w:name="_87xh678lvnvn"/>
+      <w:bookmarkEnd w:id="8"/>
+      <w:r>
+        <w:rPr/>
+        <w:t>event_name –</w:t>
+      </w:r>
+      <w:r>
+        <w:rPr>
+          <w:b w:val="false"/>
+          <w:i/>
+          <w:color w:val="666666"/>
+        </w:rPr>
+        <w:t xml:space="preserve"> </w:t>
+      </w:r>
+      <w:r>
+        <w:rPr>
+          <w:b w:val="false"/>
+          <w:i/>
+          <w:color w:val="666666"/>
+          <w:sz w:val="24"/>
+          <w:szCs w:val="24"/>
+        </w:rPr>
+        <w:t>talk_title</w:t>
+        <w:tab/>
+      </w:r>
+      <w:r>
+        <w:rPr>
+          <w:b w:val="false"/>
           <w:i/>
           <w:iCs/>
           <w:color w:val="666666"/>
@@ -394,75 +357,7 @@
           <w:szCs w:val="20"/>
           <w:u w:val="none"/>
         </w:rPr>
-        <w:t>_date_</w:t>
-      </w:r>
-    </w:p>
-    <w:p>
-      <w:pPr>
-        <w:pStyle w:val="Heading1"/>
-        <w:keepNext w:val="false"/>
-        <w:keepLines w:val="false"/>
-        <w:rPr/>
-      </w:pPr>
-      <w:bookmarkStart w:id="8" w:name="_azh2csg3e8rr"/>
-      <w:bookmarkEnd w:id="8"/>
-      <w:r>
-        <w:rPr>
-          <w:color w:val="000000"/>
-        </w:rPr>
-        <w:t>Conferences Talks</w:t>
-      </w:r>
-    </w:p>
-    <w:p>
-      <w:pPr>
-        <w:pStyle w:val="Heading2"/>
-        <w:keepNext w:val="false"/>
-        <w:keepLines w:val="false"/>
-        <w:jc w:val="both"/>
-        <w:rPr>
-          <w:b w:val="false"/>
-          <w:b w:val="false"/>
-          <w:i/>
-          <w:i/>
-          <w:color w:val="666666"/>
-        </w:rPr>
-      </w:pPr>
-      <w:bookmarkStart w:id="9" w:name="_87xh678lvnvn"/>
-      <w:bookmarkEnd w:id="9"/>
-      <w:r>
-        <w:rPr/>
-        <w:t xml:space="preserve">event_name </w:t>
-      </w:r>
-      <w:r>
-        <w:rPr>
-          <w:b w:val="false"/>
-          <w:i/>
-          <w:color w:val="666666"/>
-        </w:rPr>
-        <w:t>- talk_title</w:t>
-      </w:r>
-    </w:p>
-    <w:p>
-      <w:pPr>
-        <w:pStyle w:val="LOnormal"/>
-        <w:spacing w:lineRule="auto" w:line="240"/>
-        <w:jc w:val="right"/>
-        <w:rPr>
-          <w:color w:val="666666"/>
-          <w:sz w:val="20"/>
-          <w:szCs w:val="20"/>
-        </w:rPr>
-      </w:pPr>
-      <w:r>
-        <w:rPr>
-          <w:i/>
-          <w:iCs/>
-          <w:color w:val="666666"/>
-          <w:sz w:val="20"/>
-          <w:szCs w:val="20"/>
-          <w:u w:val="none"/>
-        </w:rPr>
-        <w:t>_date_</w:t>
+        <w:t>talk_date</w:t>
       </w:r>
     </w:p>
     <w:p>
@@ -493,8 +388,8 @@
           <w:szCs w:val="28"/>
         </w:rPr>
       </w:pPr>
-      <w:bookmarkStart w:id="10" w:name="_pwnp1k6vsbh11"/>
-      <w:bookmarkEnd w:id="10"/>
+      <w:bookmarkStart w:id="9" w:name="_pwnp1k6vsbh11"/>
+      <w:bookmarkEnd w:id="9"/>
       <w:r>
         <w:rPr>
           <w:rFonts w:eastAsia="Proxima Nova" w:cs="Proxima Nova"/>
@@ -521,8 +416,8 @@
           <w:color w:val="666666"/>
         </w:rPr>
       </w:pPr>
-      <w:bookmarkStart w:id="11" w:name="_cupsoqrf5s612"/>
-      <w:bookmarkEnd w:id="11"/>
+      <w:bookmarkStart w:id="10" w:name="_cupsoqrf5s612"/>
+      <w:bookmarkEnd w:id="10"/>
       <w:r>
         <w:rPr>
           <w:b/>
@@ -539,6 +434,11 @@
       <w:pPr>
         <w:pStyle w:val="Heading2"/>
         <w:shd w:val="clear" w:fill="auto"/>
+        <w:tabs>
+          <w:tab w:val="clear" w:pos="720"/>
+          <w:tab w:val="left" w:pos="675" w:leader="none"/>
+          <w:tab w:val="right" w:pos="9365" w:leader="none"/>
+        </w:tabs>
         <w:spacing w:lineRule="auto" w:line="288" w:before="80" w:after="0"/>
         <w:jc w:val="both"/>
         <w:rPr>
@@ -567,30 +467,20 @@
           <w:color w:val="666666"/>
         </w:rPr>
         <w:t>pr_description</w:t>
-      </w:r>
-    </w:p>
-    <w:p>
-      <w:pPr>
-        <w:pStyle w:val="LOnormal"/>
-        <w:shd w:val="clear" w:fill="auto"/>
-        <w:spacing w:lineRule="auto" w:line="240" w:before="80" w:after="0"/>
-        <w:jc w:val="right"/>
-        <w:rPr>
+        <w:tab/>
+      </w:r>
+      <w:r>
+        <w:rPr>
+          <w:rFonts w:eastAsia="Proxima Nova" w:cs="Proxima Nova"/>
+          <w:b w:val="false"/>
+          <w:i/>
           <w:color w:val="666666"/>
+          <w:kern w:val="0"/>
           <w:sz w:val="20"/>
           <w:szCs w:val="20"/>
-        </w:rPr>
-      </w:pPr>
-      <w:r>
-        <w:rPr>
-          <w:i/>
-          <w:iCs/>
-          <w:color w:val="666666"/>
-          <w:sz w:val="20"/>
-          <w:szCs w:val="20"/>
-          <w:u w:val="none"/>
-        </w:rPr>
-        <w:t>_date_</w:t>
+          <w:lang w:val="en-US" w:eastAsia="zh-CN" w:bidi="hi-IN"/>
+        </w:rPr>
+        <w:t>contribution_date</w:t>
       </w:r>
     </w:p>
     <w:sectPr>
@@ -628,9 +518,9 @@
         <w:color w:val="000000"/>
       </w:rPr>
     </w:r>
+    <w:bookmarkStart w:id="11" w:name="_f2idqzu5reko"/>
     <w:bookmarkStart w:id="12" w:name="_f2idqzu5reko"/>
-    <w:bookmarkStart w:id="13" w:name="_f2idqzu5reko"/>
-    <w:bookmarkEnd w:id="13"/>
+    <w:bookmarkEnd w:id="12"/>
   </w:p>
   <w:p>
     <w:pPr>
@@ -1019,7 +909,7 @@
       <w:keepNext w:val="true"/>
       <w:keepLines/>
       <w:pageBreakBefore w:val="false"/>
-      <w:spacing w:lineRule="auto" w:line="240" w:before="200" w:after="0"/>
+      <w:spacing w:lineRule="auto" w:line="240" w:before="198" w:after="198"/>
     </w:pPr>
     <w:rPr>
       <w:rFonts w:ascii="Proxima Nova" w:hAnsi="Proxima Nova" w:eastAsia="Proxima Nova" w:cs="Proxima Nova"/>
@@ -1167,7 +1057,7 @@
       <w:widowControl/>
       <w:suppressAutoHyphens w:val="true"/>
       <w:bidi w:val="0"/>
-      <w:spacing w:lineRule="auto" w:line="288" w:before="80" w:after="0"/>
+      <w:spacing w:lineRule="auto" w:line="288" w:before="79" w:after="79"/>
       <w:jc w:val="left"/>
     </w:pPr>
     <w:rPr>
@@ -1225,15 +1115,6 @@
     <w:name w:val="Header"/>
     <w:basedOn w:val="HeaderandFooter"/>
     <w:pPr/>
-    <w:rPr/>
-  </w:style>
-  <w:style w:type="paragraph" w:styleId="TableContents">
-    <w:name w:val="Table Contents"/>
-    <w:basedOn w:val="Normal"/>
-    <w:qFormat/>
-    <w:pPr>
-      <w:suppressLineNumbers/>
-    </w:pPr>
     <w:rPr/>
   </w:style>
   <w:style w:type="table" w:default="1" w:styleId="TableNormal">

</xml_diff>

<commit_message>
fix flaky test in user_resume_doc_spec.rb
</commit_message>
<xml_diff>
--- a/template-elements.docx
+++ b/template-elements.docx
@@ -1,6 +1,6 @@
 
 <file path=word/document.xml><?xml version="1.0" encoding="utf-8"?>
-<w:document xmlns:o="urn:schemas-microsoft-com:office:office" xmlns:r="http://schemas.openxmlformats.org/officeDocument/2006/relationships" xmlns:v="urn:schemas-microsoft-com:vml" xmlns:w="http://schemas.openxmlformats.org/wordprocessingml/2006/main" xmlns:w10="urn:schemas-microsoft-com:office:word" xmlns:wp="http://schemas.openxmlformats.org/drawingml/2006/wordprocessingDrawing" xmlns:wps="http://schemas.microsoft.com/office/word/2010/wordprocessingShape" xmlns:wpg="http://schemas.microsoft.com/office/word/2010/wordprocessingGroup" xmlns:mc="http://schemas.openxmlformats.org/markup-compatibility/2006" xmlns:wp14="http://schemas.microsoft.com/office/word/2010/wordprocessingDrawing" xmlns:w14="http://schemas.microsoft.com/office/word/2010/wordml" mc:Ignorable="w14 wp14">
+<w:document xmlns:o="urn:schemas-microsoft-com:office:office" xmlns:r="http://schemas.openxmlformats.org/officeDocument/2006/relationships" xmlns:v="urn:schemas-microsoft-com:vml" xmlns:w="http://schemas.openxmlformats.org/wordprocessingml/2006/main" xmlns:w10="urn:schemas-microsoft-com:office:word" xmlns:wp="http://schemas.openxmlformats.org/drawingml/2006/wordprocessingDrawing" xmlns:wps="http://schemas.microsoft.com/office/word/2010/wordprocessingShape" xmlns:wpg="http://schemas.microsoft.com/office/word/2010/wordprocessingGroup" xmlns:mc="http://schemas.openxmlformats.org/markup-compatibility/2006" xmlns:wp14="http://schemas.microsoft.com/office/word/2010/wordprocessingDrawing" xmlns:w14="http://schemas.microsoft.com/office/word/2010/wordml" xmlns:w15="http://schemas.microsoft.com/office/word/2012/wordml" mc:Ignorable="w14 wp14 w15">
   <w:body>
     <w:p>
       <w:pPr>
@@ -174,7 +174,7 @@
       </w:pPr>
       <w:r>
         <w:rPr/>
-        <w:t>text</w:t>
+        <w:t>_job_description_</w:t>
       </w:r>
     </w:p>
     <w:p>
@@ -362,17 +362,6 @@
     </w:p>
     <w:p>
       <w:pPr>
-        <w:pStyle w:val="LOnormal"/>
-        <w:jc w:val="both"/>
-        <w:rPr/>
-      </w:pPr>
-      <w:r>
-        <w:rPr/>
-        <w:t>text.</w:t>
-      </w:r>
-    </w:p>
-    <w:p>
-      <w:pPr>
         <w:pStyle w:val="Heading1"/>
         <w:keepNext w:val="false"/>
         <w:keepLines w:val="false"/>
@@ -487,7 +476,7 @@
       <w:headerReference w:type="default" r:id="rId2"/>
       <w:type w:val="nextPage"/>
       <w:pgSz w:w="12240" w:h="15840"/>
-      <w:pgMar w:left="1440" w:right="1435" w:header="0" w:top="720" w:footer="0" w:bottom="720" w:gutter="0"/>
+      <w:pgMar w:left="1440" w:right="1435" w:gutter="0" w:header="0" w:top="720" w:footer="0" w:bottom="720"/>
       <w:pgNumType w:start="1" w:fmt="decimal"/>
       <w:formProt w:val="false"/>
       <w:textDirection w:val="lrTb"/>
@@ -498,7 +487,7 @@
 </file>
 
 <file path=word/header1.xml><?xml version="1.0" encoding="utf-8"?>
-<w:hdr xmlns:o="urn:schemas-microsoft-com:office:office" xmlns:r="http://schemas.openxmlformats.org/officeDocument/2006/relationships" xmlns:v="urn:schemas-microsoft-com:vml" xmlns:w="http://schemas.openxmlformats.org/wordprocessingml/2006/main" xmlns:w10="urn:schemas-microsoft-com:office:word" xmlns:wp="http://schemas.openxmlformats.org/drawingml/2006/wordprocessingDrawing" xmlns:wps="http://schemas.microsoft.com/office/word/2010/wordprocessingShape" xmlns:wpg="http://schemas.microsoft.com/office/word/2010/wordprocessingGroup" xmlns:mc="http://schemas.openxmlformats.org/markup-compatibility/2006" xmlns:wp14="http://schemas.microsoft.com/office/word/2010/wordprocessingDrawing" xmlns:w14="http://schemas.microsoft.com/office/word/2010/wordml" mc:Ignorable="w14 wp14">
+<w:hdr xmlns:o="urn:schemas-microsoft-com:office:office" xmlns:r="http://schemas.openxmlformats.org/officeDocument/2006/relationships" xmlns:v="urn:schemas-microsoft-com:vml" xmlns:w="http://schemas.openxmlformats.org/wordprocessingml/2006/main" xmlns:w10="urn:schemas-microsoft-com:office:word" xmlns:wp="http://schemas.openxmlformats.org/drawingml/2006/wordprocessingDrawing" xmlns:wps="http://schemas.microsoft.com/office/word/2010/wordprocessingShape" xmlns:wpg="http://schemas.microsoft.com/office/word/2010/wordprocessingGroup" xmlns:mc="http://schemas.openxmlformats.org/markup-compatibility/2006" xmlns:wp14="http://schemas.microsoft.com/office/word/2010/wordprocessingDrawing" xmlns:w14="http://schemas.microsoft.com/office/word/2010/wordml" xmlns:w15="http://schemas.microsoft.com/office/word/2012/wordml" mc:Ignorable="w14 wp14 w15">
   <w:p>
     <w:pPr>
       <w:pStyle w:val="Subtitle"/>
@@ -580,7 +569,7 @@
 </file>
 
 <file path=word/numbering.xml><?xml version="1.0" encoding="utf-8"?>
-<w:numbering xmlns:w="http://schemas.openxmlformats.org/wordprocessingml/2006/main" xmlns:o="urn:schemas-microsoft-com:office:office" xmlns:r="http://schemas.openxmlformats.org/officeDocument/2006/relationships" xmlns:v="urn:schemas-microsoft-com:vml">
+<w:numbering xmlns:w="http://schemas.openxmlformats.org/wordprocessingml/2006/main" xmlns:o="urn:schemas-microsoft-com:office:office" xmlns:r="http://schemas.openxmlformats.org/officeDocument/2006/relationships" xmlns:v="urn:schemas-microsoft-com:vml" xmlns:mc="http://schemas.openxmlformats.org/markup-compatibility/2006" xmlns:w14="http://schemas.microsoft.com/office/word/2010/wordml" mc:Ignorable="w14">
   <w:abstractNum w:abstractNumId="1">
     <w:lvl w:ilvl="0">
       <w:start w:val="1"/>

</xml_diff>

<commit_message>
Change input date to only accept month/year in `/admin/professional_experiences` (#464)
* add placeholders

* change date column type

* remove hour from date input

* remove extra blank space

* align title and date

* change input placeholder

* change input date to only accpet month and year

* fix breaking specs and refactor ProfessionalExperience model

* fix ProfessionalExperience factory

The factory now creates a professional experience using a string with
month and year instead of a date object.

* fix breaking specs

* remove unused methods in ProfessionalExperienceDecorator

* allow start_date to be in current month and translate errors

* fix flaky test in ability_spec

* delete copies of template.docx and template-elements.docx

* fix flaky test in user_resume_doc_spec.rb

---------

Co-authored-by: Jonas <46506018+JonasTeixeira42@users.noreply.github.com>
</commit_message>
<xml_diff>
--- a/template-elements.docx
+++ b/template-elements.docx
@@ -122,6 +122,11 @@
         <w:pStyle w:val="Heading2"/>
         <w:keepNext w:val="false"/>
         <w:keepLines w:val="false"/>
+        <w:tabs>
+          <w:tab w:val="clear" w:pos="720"/>
+          <w:tab w:val="right" w:pos="9365" w:leader="none"/>
+        </w:tabs>
+        <w:spacing w:lineRule="auto" w:line="360"/>
         <w:rPr>
           <w:b w:val="false"/>
           <w:b w:val="false"/>
@@ -132,7 +137,7 @@
       </w:pPr>
       <w:r>
         <w:rPr/>
-        <w:t xml:space="preserve">job_title - </w:t>
+        <w:t xml:space="preserve">job_title – </w:t>
       </w:r>
       <w:bookmarkStart w:id="4" w:name="job_title"/>
       <w:bookmarkEnd w:id="4"/>
@@ -140,40 +145,36 @@
         <w:rPr/>
         <w:t>company_name</w:t>
       </w:r>
-    </w:p>
-    <w:p>
-      <w:pPr>
-        <w:pStyle w:val="LOnormal"/>
-        <w:spacing w:lineRule="auto" w:line="240"/>
-        <w:jc w:val="right"/>
-        <w:rPr>
-          <w:i/>
-          <w:i/>
-          <w:iCs/>
-          <w:u w:val="single"/>
-        </w:rPr>
-      </w:pPr>
-      <w:r>
-        <w:rPr>
-          <w:i/>
-          <w:iCs/>
+      <w:r>
+        <w:rPr>
+          <w:b w:val="false"/>
+          <w:i/>
+          <w:color w:val="666666"/>
+        </w:rPr>
+        <w:t xml:space="preserve"> </w:t>
+        <w:tab/>
+      </w:r>
+      <w:r>
+        <w:rPr>
+          <w:b w:val="false"/>
+          <w:i/>
           <w:color w:val="666666"/>
           <w:sz w:val="20"/>
           <w:szCs w:val="20"/>
-          <w:u w:val="none"/>
-        </w:rPr>
-        <w:t>_date_</w:t>
+        </w:rPr>
+        <w:t>job_date</w:t>
       </w:r>
     </w:p>
     <w:p>
       <w:pPr>
         <w:pStyle w:val="LOnormal"/>
-        <w:jc w:val="both"/>
+        <w:spacing w:lineRule="auto" w:line="360"/>
+        <w:jc w:val="left"/>
         <w:rPr/>
       </w:pPr>
       <w:r>
         <w:rPr/>
-        <w:t>text.</w:t>
+        <w:t>_job_description_</w:t>
       </w:r>
     </w:p>
     <w:p>
@@ -235,6 +236,10 @@
         <w:pStyle w:val="Heading2"/>
         <w:keepNext w:val="false"/>
         <w:keepLines w:val="false"/>
+        <w:tabs>
+          <w:tab w:val="clear" w:pos="720"/>
+          <w:tab w:val="right" w:pos="9365" w:leader="none"/>
+        </w:tabs>
         <w:jc w:val="both"/>
         <w:rPr>
           <w:b w:val="false"/>
@@ -262,21 +267,89 @@
         <w:rPr/>
         <w:t>)</w:t>
       </w:r>
+      <w:r>
+        <w:rPr>
+          <w:b w:val="false"/>
+          <w:i/>
+          <w:color w:val="666666"/>
+        </w:rPr>
+        <w:t xml:space="preserve"> </w:t>
+        <w:tab/>
+      </w:r>
+      <w:r>
+        <w:rPr>
+          <w:b w:val="false"/>
+          <w:i/>
+          <w:color w:val="666666"/>
+          <w:sz w:val="20"/>
+          <w:szCs w:val="20"/>
+        </w:rPr>
+        <w:t>education_date</w:t>
+      </w:r>
     </w:p>
     <w:p>
       <w:pPr>
-        <w:pStyle w:val="LOnormal"/>
-        <w:spacing w:lineRule="auto" w:line="240"/>
-        <w:jc w:val="right"/>
-        <w:rPr>
-          <w:i/>
-          <w:i/>
-          <w:iCs/>
-          <w:u w:val="single"/>
-        </w:rPr>
-      </w:pPr>
-      <w:r>
-        <w:rPr>
+        <w:pStyle w:val="Heading1"/>
+        <w:keepNext w:val="false"/>
+        <w:keepLines w:val="false"/>
+        <w:rPr/>
+      </w:pPr>
+      <w:bookmarkStart w:id="7" w:name="_azh2csg3e8rr"/>
+      <w:bookmarkEnd w:id="7"/>
+      <w:r>
+        <w:rPr>
+          <w:color w:val="000000"/>
+        </w:rPr>
+        <w:t>Conferences Talks</w:t>
+      </w:r>
+    </w:p>
+    <w:p>
+      <w:pPr>
+        <w:pStyle w:val="Heading2"/>
+        <w:keepNext w:val="false"/>
+        <w:keepLines w:val="false"/>
+        <w:tabs>
+          <w:tab w:val="clear" w:pos="720"/>
+          <w:tab w:val="right" w:pos="9365" w:leader="none"/>
+        </w:tabs>
+        <w:spacing w:lineRule="auto" w:line="360"/>
+        <w:jc w:val="both"/>
+        <w:rPr>
+          <w:b w:val="false"/>
+          <w:b w:val="false"/>
+          <w:i/>
+          <w:i/>
+          <w:color w:val="666666"/>
+        </w:rPr>
+      </w:pPr>
+      <w:bookmarkStart w:id="8" w:name="_87xh678lvnvn"/>
+      <w:bookmarkEnd w:id="8"/>
+      <w:r>
+        <w:rPr/>
+        <w:t>event_name –</w:t>
+      </w:r>
+      <w:r>
+        <w:rPr>
+          <w:b w:val="false"/>
+          <w:i/>
+          <w:color w:val="666666"/>
+        </w:rPr>
+        <w:t xml:space="preserve"> </w:t>
+      </w:r>
+      <w:r>
+        <w:rPr>
+          <w:b w:val="false"/>
+          <w:i/>
+          <w:color w:val="666666"/>
+          <w:sz w:val="24"/>
+          <w:szCs w:val="24"/>
+        </w:rPr>
+        <w:t>talk_title</w:t>
+        <w:tab/>
+      </w:r>
+      <w:r>
+        <w:rPr>
+          <w:b w:val="false"/>
           <w:i/>
           <w:iCs/>
           <w:color w:val="666666"/>
@@ -284,86 +357,7 @@
           <w:szCs w:val="20"/>
           <w:u w:val="none"/>
         </w:rPr>
-        <w:t>_date_</w:t>
-      </w:r>
-    </w:p>
-    <w:p>
-      <w:pPr>
-        <w:pStyle w:val="Heading1"/>
-        <w:keepNext w:val="false"/>
-        <w:keepLines w:val="false"/>
-        <w:rPr/>
-      </w:pPr>
-      <w:bookmarkStart w:id="7" w:name="_azh2csg3e8rr"/>
-      <w:bookmarkEnd w:id="7"/>
-      <w:r>
-        <w:rPr>
-          <w:color w:val="000000"/>
-        </w:rPr>
-        <w:t>Conferences Talks</w:t>
-      </w:r>
-    </w:p>
-    <w:p>
-      <w:pPr>
-        <w:pStyle w:val="Heading2"/>
-        <w:keepNext w:val="false"/>
-        <w:keepLines w:val="false"/>
-        <w:jc w:val="both"/>
-        <w:rPr>
-          <w:b w:val="false"/>
-          <w:b w:val="false"/>
-          <w:i/>
-          <w:i/>
-          <w:color w:val="666666"/>
-        </w:rPr>
-      </w:pPr>
-      <w:bookmarkStart w:id="8" w:name="_87xh678lvnvn"/>
-      <w:bookmarkEnd w:id="8"/>
-      <w:r>
-        <w:rPr/>
-        <w:t xml:space="preserve">event_name </w:t>
-      </w:r>
-      <w:r>
-        <w:rPr>
-          <w:b w:val="false"/>
-          <w:i/>
-          <w:color w:val="666666"/>
-        </w:rPr>
-        <w:t>- talk_title</w:t>
-      </w:r>
-    </w:p>
-    <w:p>
-      <w:pPr>
-        <w:pStyle w:val="LOnormal"/>
-        <w:spacing w:lineRule="auto" w:line="240"/>
-        <w:jc w:val="right"/>
-        <w:rPr>
-          <w:color w:val="666666"/>
-          <w:sz w:val="20"/>
-          <w:szCs w:val="20"/>
-        </w:rPr>
-      </w:pPr>
-      <w:r>
-        <w:rPr>
-          <w:i/>
-          <w:iCs/>
-          <w:color w:val="666666"/>
-          <w:sz w:val="20"/>
-          <w:szCs w:val="20"/>
-          <w:u w:val="none"/>
-        </w:rPr>
-        <w:t>_date_</w:t>
-      </w:r>
-    </w:p>
-    <w:p>
-      <w:pPr>
-        <w:pStyle w:val="LOnormal"/>
-        <w:jc w:val="both"/>
-        <w:rPr/>
-      </w:pPr>
-      <w:r>
-        <w:rPr/>
-        <w:t>text.</w:t>
+        <w:t>talk_date</w:t>
       </w:r>
     </w:p>
     <w:p>
@@ -429,6 +423,11 @@
       <w:pPr>
         <w:pStyle w:val="Heading2"/>
         <w:shd w:val="clear" w:fill="auto"/>
+        <w:tabs>
+          <w:tab w:val="clear" w:pos="720"/>
+          <w:tab w:val="left" w:pos="675" w:leader="none"/>
+          <w:tab w:val="right" w:pos="9365" w:leader="none"/>
+        </w:tabs>
         <w:spacing w:lineRule="auto" w:line="288" w:before="80" w:after="0"/>
         <w:jc w:val="both"/>
         <w:rPr>
@@ -457,30 +456,20 @@
           <w:color w:val="666666"/>
         </w:rPr>
         <w:t>pr_description</w:t>
-      </w:r>
-    </w:p>
-    <w:p>
-      <w:pPr>
-        <w:pStyle w:val="LOnormal"/>
-        <w:shd w:val="clear" w:fill="auto"/>
-        <w:spacing w:lineRule="auto" w:line="240" w:before="80" w:after="0"/>
-        <w:jc w:val="right"/>
-        <w:rPr>
+        <w:tab/>
+      </w:r>
+      <w:r>
+        <w:rPr>
+          <w:rFonts w:eastAsia="Proxima Nova" w:cs="Proxima Nova"/>
+          <w:b w:val="false"/>
+          <w:i/>
           <w:color w:val="666666"/>
+          <w:kern w:val="0"/>
           <w:sz w:val="20"/>
           <w:szCs w:val="20"/>
-        </w:rPr>
-      </w:pPr>
-      <w:r>
-        <w:rPr>
-          <w:i/>
-          <w:iCs/>
-          <w:color w:val="666666"/>
-          <w:sz w:val="20"/>
-          <w:szCs w:val="20"/>
-          <w:u w:val="none"/>
-        </w:rPr>
-        <w:t>_date_</w:t>
+          <w:lang w:val="en-US" w:eastAsia="zh-CN" w:bidi="hi-IN"/>
+        </w:rPr>
+        <w:t>contribution_date</w:t>
       </w:r>
     </w:p>
     <w:sectPr>
@@ -595,7 +584,6 @@
       </w:pPr>
       <w:rPr>
         <w:rFonts w:ascii="Wingdings" w:hAnsi="Wingdings" w:cs="Wingdings" w:hint="default"/>
-        <w:u w:val="none"/>
       </w:rPr>
     </w:lvl>
     <w:lvl w:ilvl="1">
@@ -611,7 +599,6 @@
       </w:pPr>
       <w:rPr>
         <w:rFonts w:ascii="Wingdings 2" w:hAnsi="Wingdings 2" w:cs="Wingdings 2" w:hint="default"/>
-        <w:u w:val="none"/>
       </w:rPr>
     </w:lvl>
     <w:lvl w:ilvl="2">
@@ -627,7 +614,6 @@
       </w:pPr>
       <w:rPr>
         <w:rFonts w:ascii="OpenSymbol" w:hAnsi="OpenSymbol" w:cs="OpenSymbol" w:hint="default"/>
-        <w:u w:val="none"/>
       </w:rPr>
     </w:lvl>
     <w:lvl w:ilvl="3">
@@ -643,7 +629,6 @@
       </w:pPr>
       <w:rPr>
         <w:rFonts w:ascii="Wingdings" w:hAnsi="Wingdings" w:cs="Wingdings" w:hint="default"/>
-        <w:u w:val="none"/>
       </w:rPr>
     </w:lvl>
     <w:lvl w:ilvl="4">
@@ -659,7 +644,6 @@
       </w:pPr>
       <w:rPr>
         <w:rFonts w:ascii="Wingdings 2" w:hAnsi="Wingdings 2" w:cs="Wingdings 2" w:hint="default"/>
-        <w:u w:val="none"/>
       </w:rPr>
     </w:lvl>
     <w:lvl w:ilvl="5">
@@ -675,7 +659,6 @@
       </w:pPr>
       <w:rPr>
         <w:rFonts w:ascii="OpenSymbol" w:hAnsi="OpenSymbol" w:cs="OpenSymbol" w:hint="default"/>
-        <w:u w:val="none"/>
       </w:rPr>
     </w:lvl>
     <w:lvl w:ilvl="6">
@@ -691,7 +674,6 @@
       </w:pPr>
       <w:rPr>
         <w:rFonts w:ascii="Wingdings" w:hAnsi="Wingdings" w:cs="Wingdings" w:hint="default"/>
-        <w:u w:val="none"/>
       </w:rPr>
     </w:lvl>
     <w:lvl w:ilvl="7">
@@ -707,7 +689,6 @@
       </w:pPr>
       <w:rPr>
         <w:rFonts w:ascii="Wingdings 2" w:hAnsi="Wingdings 2" w:cs="Wingdings 2" w:hint="default"/>
-        <w:u w:val="none"/>
       </w:rPr>
     </w:lvl>
     <w:lvl w:ilvl="8">
@@ -723,7 +704,6 @@
       </w:pPr>
       <w:rPr>
         <w:rFonts w:ascii="OpenSymbol" w:hAnsi="OpenSymbol" w:cs="OpenSymbol" w:hint="default"/>
-        <w:u w:val="none"/>
       </w:rPr>
     </w:lvl>
   </w:abstractNum>
@@ -861,7 +841,6 @@
     <w:rPrDefault>
       <w:rPr>
         <w:rFonts w:ascii="Proxima Nova" w:hAnsi="Proxima Nova" w:eastAsia="Proxima Nova" w:cs="Proxima Nova"/>
-        <w:sz w:val="22"/>
         <w:szCs w:val="22"/>
         <w:lang w:val="en-US" w:eastAsia="zh-CN" w:bidi="hi-IN"/>
       </w:rPr>
@@ -919,7 +898,7 @@
       <w:keepNext w:val="true"/>
       <w:keepLines/>
       <w:pageBreakBefore w:val="false"/>
-      <w:spacing w:lineRule="auto" w:line="240" w:before="200" w:after="0"/>
+      <w:spacing w:lineRule="auto" w:line="240" w:before="198" w:after="198"/>
     </w:pPr>
     <w:rPr>
       <w:rFonts w:ascii="Proxima Nova" w:hAnsi="Proxima Nova" w:eastAsia="Proxima Nova" w:cs="Proxima Nova"/>
@@ -1067,7 +1046,7 @@
       <w:widowControl/>
       <w:suppressAutoHyphens w:val="true"/>
       <w:bidi w:val="0"/>
-      <w:spacing w:lineRule="auto" w:line="288" w:before="80" w:after="0"/>
+      <w:spacing w:lineRule="auto" w:line="288" w:before="79" w:after="79"/>
       <w:jc w:val="left"/>
     </w:pPr>
     <w:rPr>

</xml_diff>